<commit_message>
failed attempt to modify dictionary and created Generators.docx
</commit_message>
<xml_diff>
--- a/Dictionary.docx
+++ b/Dictionary.docx
@@ -36,8 +36,6 @@
         </w:rPr>
         <w:t>:</w:t>
       </w:r>
-      <w:bookmarkStart w:id="0" w:name="_GoBack"/>
-      <w:bookmarkEnd w:id="0"/>
     </w:p>
     <w:p>
       <w:pPr>
@@ -172,7 +170,6 @@
         <w:t xml:space="preserve">Here doing </w:t>
       </w:r>
       <w:proofErr w:type="spellStart"/>
-      <w:proofErr w:type="gramStart"/>
       <w:r>
         <w:rPr>
           <w:rFonts w:ascii="Berlin Sans FB" w:hAnsi="Berlin Sans FB"/>
@@ -190,17 +187,7 @@
           <w:sz w:val="28"/>
           <w:szCs w:val="28"/>
         </w:rPr>
-        <w:t>[</w:t>
-      </w:r>
-      <w:proofErr w:type="gramEnd"/>
-      <w:r>
-        <w:rPr>
-          <w:rFonts w:ascii="Berlin Sans FB" w:hAnsi="Berlin Sans FB"/>
-          <w:color w:val="C45911" w:themeColor="accent2" w:themeShade="BF"/>
-          <w:sz w:val="28"/>
-          <w:szCs w:val="28"/>
-        </w:rPr>
-        <w:t>key] will provide us the value. Now let us observe a practical example of a python dictionary:</w:t>
+        <w:t>[key] will provide us the value. Now let us observe a practical example of a python dictionary:</w:t>
       </w:r>
     </w:p>
     <w:p>
@@ -491,6 +478,19 @@
           </wp:inline>
         </w:drawing>
       </w:r>
+    </w:p>
+    <w:p>
+      <w:pPr>
+        <w:jc w:val="both"/>
+        <w:rPr>
+          <w:rFonts w:ascii="Berlin Sans FB" w:hAnsi="Berlin Sans FB"/>
+          <w:color w:val="C45911" w:themeColor="accent2" w:themeShade="BF"/>
+          <w:sz w:val="28"/>
+          <w:szCs w:val="28"/>
+        </w:rPr>
+      </w:pPr>
+      <w:bookmarkStart w:id="0" w:name="_GoBack"/>
+      <w:bookmarkEnd w:id="0"/>
     </w:p>
     <w:sectPr>
       <w:pgSz w:w="12240" w:h="15840"/>

</xml_diff>